<commit_message>
Added the datasets that will be used
</commit_message>
<xml_diff>
--- a/First_Delivery/Lab02-Doc Template.docx
+++ b/First_Delivery/Lab02-Doc Template.docx
@@ -155,25 +155,7 @@
           <w:highlight w:val="yellow"/>
           <w:lang w:val="en-GB"/>
         </w:rPr>
-        <w:t xml:space="preserve"> </w:t>
-      </w:r>
-      <w:proofErr w:type="gramStart"/>
-      <w:r>
-        <w:rPr>
-          <w:rFonts w:ascii="Calibri" w:eastAsia="DejaVu Sans Condensed" w:hAnsi="Calibri"/>
-          <w:highlight w:val="yellow"/>
-          <w:lang w:val="en-GB"/>
-        </w:rPr>
-        <w:t>high level</w:t>
-      </w:r>
-      <w:proofErr w:type="gramEnd"/>
-      <w:r>
-        <w:rPr>
-          <w:rFonts w:ascii="Calibri" w:eastAsia="DejaVu Sans Condensed" w:hAnsi="Calibri"/>
-          <w:highlight w:val="yellow"/>
-          <w:lang w:val="en-GB"/>
-        </w:rPr>
-        <w:t xml:space="preserve"> description </w:t>
+        <w:t xml:space="preserve"> high level description </w:t>
       </w:r>
       <w:r>
         <w:rPr>
@@ -189,17 +171,7 @@
           <w:highlight w:val="yellow"/>
           <w:lang w:val="en-GB"/>
         </w:rPr>
-        <w:t xml:space="preserve"> will motivate the </w:t>
-      </w:r>
-      <w:bookmarkStart w:id="0" w:name="_GoBack"/>
-      <w:bookmarkEnd w:id="0"/>
-      <w:r>
-        <w:rPr>
-          <w:rFonts w:ascii="Calibri" w:eastAsia="DejaVu Sans Condensed" w:hAnsi="Calibri"/>
-          <w:highlight w:val="yellow"/>
-          <w:lang w:val="en-GB"/>
-        </w:rPr>
-        <w:t>rest of the document.</w:t>
+        <w:t xml:space="preserve"> will motivate the rest of the document.</w:t>
       </w:r>
     </w:p>
     <w:p>
@@ -229,80 +201,14 @@
         <w:jc w:val="both"/>
         <w:rPr>
           <w:rFonts w:ascii="Calibri" w:eastAsia="DejaVu Sans Condensed" w:hAnsi="Calibri"/>
-          <w:lang w:val="pt-PT"/>
-        </w:rPr>
-      </w:pPr>
-      <w:proofErr w:type="spellStart"/>
-      <w:r>
-        <w:rPr>
-          <w:rFonts w:ascii="Calibri" w:eastAsia="DejaVu Sans Condensed" w:hAnsi="Calibri"/>
-          <w:highlight w:val="yellow"/>
-          <w:lang w:val="pt-PT"/>
-        </w:rPr>
-        <w:t>Why</w:t>
-      </w:r>
-      <w:proofErr w:type="spellEnd"/>
-      <w:r>
-        <w:rPr>
-          <w:rFonts w:ascii="Calibri" w:eastAsia="DejaVu Sans Condensed" w:hAnsi="Calibri"/>
-          <w:highlight w:val="yellow"/>
-          <w:lang w:val="pt-PT"/>
-        </w:rPr>
-        <w:t xml:space="preserve"> </w:t>
-      </w:r>
-      <w:proofErr w:type="spellStart"/>
-      <w:r>
-        <w:rPr>
-          <w:rFonts w:ascii="Calibri" w:eastAsia="DejaVu Sans Condensed" w:hAnsi="Calibri"/>
-          <w:highlight w:val="yellow"/>
-          <w:lang w:val="pt-PT"/>
-        </w:rPr>
-        <w:t>is</w:t>
-      </w:r>
-      <w:proofErr w:type="spellEnd"/>
-      <w:r>
-        <w:rPr>
-          <w:rFonts w:ascii="Calibri" w:eastAsia="DejaVu Sans Condensed" w:hAnsi="Calibri"/>
-          <w:highlight w:val="yellow"/>
-          <w:lang w:val="pt-PT"/>
-        </w:rPr>
-        <w:t xml:space="preserve"> </w:t>
-      </w:r>
-      <w:proofErr w:type="spellStart"/>
-      <w:r>
-        <w:rPr>
-          <w:rFonts w:ascii="Calibri" w:eastAsia="DejaVu Sans Condensed" w:hAnsi="Calibri"/>
-          <w:highlight w:val="yellow"/>
-          <w:lang w:val="pt-PT"/>
-        </w:rPr>
-        <w:t>that</w:t>
-      </w:r>
-      <w:proofErr w:type="spellEnd"/>
-      <w:r>
-        <w:rPr>
-          <w:rFonts w:ascii="Calibri" w:eastAsia="DejaVu Sans Condensed" w:hAnsi="Calibri"/>
-          <w:highlight w:val="yellow"/>
-          <w:lang w:val="pt-PT"/>
-        </w:rPr>
-        <w:t xml:space="preserve"> </w:t>
-      </w:r>
-      <w:proofErr w:type="spellStart"/>
-      <w:r>
-        <w:rPr>
-          <w:rFonts w:ascii="Calibri" w:eastAsia="DejaVu Sans Condensed" w:hAnsi="Calibri"/>
-          <w:highlight w:val="yellow"/>
-          <w:lang w:val="pt-PT"/>
-        </w:rPr>
-        <w:t>relevant</w:t>
-      </w:r>
-      <w:proofErr w:type="spellEnd"/>
-      <w:r>
-        <w:rPr>
-          <w:rFonts w:ascii="Calibri" w:eastAsia="DejaVu Sans Condensed" w:hAnsi="Calibri"/>
-          <w:highlight w:val="yellow"/>
-          <w:lang w:val="pt-PT"/>
-        </w:rPr>
-        <w:t>?</w:t>
+        </w:rPr>
+      </w:pPr>
+      <w:r>
+        <w:rPr>
+          <w:rFonts w:ascii="Calibri" w:eastAsia="DejaVu Sans Condensed" w:hAnsi="Calibri"/>
+          <w:highlight w:val="yellow"/>
+        </w:rPr>
+        <w:t>Why is that relevant?</w:t>
       </w:r>
     </w:p>
     <w:p>
@@ -313,22 +219,13 @@
         <w:jc w:val="both"/>
         <w:rPr>
           <w:rFonts w:ascii="Calibri" w:eastAsia="DejaVu Sans Condensed" w:hAnsi="Calibri"/>
-          <w:lang w:val="pt-PT"/>
-        </w:rPr>
-      </w:pPr>
-      <w:r>
-        <w:rPr>
-          <w:rFonts w:ascii="Calibri" w:eastAsia="DejaVu Sans Condensed" w:hAnsi="Calibri"/>
-          <w:lang w:val="pt-PT"/>
-        </w:rPr>
-        <w:t xml:space="preserve"> </w:t>
-      </w:r>
-      <w:r>
-        <w:rPr>
-          <w:rFonts w:ascii="Calibri" w:eastAsia="DejaVu Sans Condensed" w:hAnsi="Calibri"/>
-          <w:lang w:val="pt-PT"/>
-        </w:rPr>
-        <w:t xml:space="preserve"> </w:t>
+        </w:rPr>
+      </w:pPr>
+      <w:r>
+        <w:rPr>
+          <w:rFonts w:ascii="Calibri" w:eastAsia="DejaVu Sans Condensed" w:hAnsi="Calibri"/>
+        </w:rPr>
+        <w:t xml:space="preserve">  </w:t>
       </w:r>
     </w:p>
     <w:p>
@@ -565,6 +462,108 @@
     </w:p>
     <w:p>
       <w:pPr>
+        <w:widowControl w:val="0"/>
+        <w:suppressAutoHyphens/>
+        <w:spacing w:after="120"/>
+        <w:jc w:val="both"/>
+        <w:rPr>
+          <w:rFonts w:ascii="Calibri" w:eastAsia="DejaVu Sans Condensed" w:hAnsi="Calibri"/>
+          <w:highlight w:val="yellow"/>
+          <w:lang w:val="en-GB"/>
+        </w:rPr>
+      </w:pPr>
+    </w:p>
+    <w:p>
+      <w:pPr>
+        <w:widowControl w:val="0"/>
+        <w:suppressAutoHyphens/>
+        <w:spacing w:after="120"/>
+        <w:jc w:val="both"/>
+        <w:rPr>
+          <w:rFonts w:ascii="Calibri" w:eastAsia="DejaVu Sans Condensed" w:hAnsi="Calibri"/>
+          <w:lang w:val="en-GB"/>
+        </w:rPr>
+      </w:pPr>
+      <w:r>
+        <w:rPr>
+          <w:rFonts w:ascii="Calibri" w:eastAsia="DejaVu Sans Condensed" w:hAnsi="Calibri"/>
+          <w:lang w:val="en-GB"/>
+        </w:rPr>
+        <w:tab/>
+      </w:r>
+      <w:r>
+        <w:rPr>
+          <w:rFonts w:ascii="Calibri" w:eastAsia="DejaVu Sans Condensed" w:hAnsi="Calibri"/>
+          <w:lang w:val="en-GB"/>
+        </w:rPr>
+        <w:t>Our dataset</w:t>
+      </w:r>
+      <w:r>
+        <w:rPr>
+          <w:rFonts w:ascii="Calibri" w:eastAsia="DejaVu Sans Condensed" w:hAnsi="Calibri"/>
+          <w:lang w:val="en-GB"/>
+        </w:rPr>
+        <w:t xml:space="preserve"> will </w:t>
+      </w:r>
+      <w:r>
+        <w:rPr>
+          <w:rFonts w:ascii="Calibri" w:eastAsia="DejaVu Sans Condensed" w:hAnsi="Calibri"/>
+          <w:lang w:val="en-GB"/>
+        </w:rPr>
+        <w:t xml:space="preserve">consist in a combination of metrics of time spent reading and </w:t>
+      </w:r>
+      <w:r>
+        <w:rPr>
+          <w:rFonts w:ascii="Calibri" w:eastAsia="DejaVu Sans Condensed" w:hAnsi="Calibri"/>
+          <w:lang w:val="en-GB"/>
+        </w:rPr>
+        <w:t>high-academic rate by country, age and sex.</w:t>
+      </w:r>
+    </w:p>
+    <w:p>
+      <w:pPr>
+        <w:widowControl w:val="0"/>
+        <w:suppressAutoHyphens/>
+        <w:spacing w:after="120"/>
+        <w:jc w:val="both"/>
+        <w:rPr>
+          <w:rFonts w:ascii="Calibri" w:eastAsia="DejaVu Sans Condensed" w:hAnsi="Calibri"/>
+          <w:highlight w:val="yellow"/>
+          <w:lang w:val="en-GB"/>
+        </w:rPr>
+      </w:pPr>
+      <w:r>
+        <w:rPr>
+          <w:rFonts w:ascii="Calibri" w:eastAsia="DejaVu Sans Condensed" w:hAnsi="Calibri"/>
+          <w:highlight w:val="yellow"/>
+          <w:lang w:val="en-GB"/>
+        </w:rPr>
+        <w:tab/>
+        <w:t xml:space="preserve">The </w:t>
+      </w:r>
+      <w:proofErr w:type="spellStart"/>
+      <w:r>
+        <w:rPr>
+          <w:rFonts w:ascii="Calibri" w:eastAsia="DejaVu Sans Condensed" w:hAnsi="Calibri"/>
+          <w:highlight w:val="yellow"/>
+          <w:lang w:val="en-GB"/>
+        </w:rPr>
+        <w:t>datasources</w:t>
+      </w:r>
+      <w:proofErr w:type="spellEnd"/>
+      <w:r>
+        <w:rPr>
+          <w:rFonts w:ascii="Calibri" w:eastAsia="DejaVu Sans Condensed" w:hAnsi="Calibri"/>
+          <w:highlight w:val="yellow"/>
+          <w:lang w:val="en-GB"/>
+        </w:rPr>
+        <w:t xml:space="preserve"> will be </w:t>
+      </w:r>
+      <w:bookmarkStart w:id="0" w:name="_GoBack"/>
+      <w:bookmarkEnd w:id="0"/>
+    </w:p>
+    <w:p>
+      <w:pPr>
         <w:keepNext/>
         <w:widowControl w:val="0"/>
         <w:numPr>
@@ -874,6 +873,7 @@
           <w:highlight w:val="yellow"/>
           <w:lang w:val="en-GB"/>
         </w:rPr>
+        <w:lastRenderedPageBreak/>
         <w:t>Question  5</w:t>
       </w:r>
       <w:r>
@@ -956,7 +956,6 @@
           <w:bCs/>
           <w:lang w:val="en-GB"/>
         </w:rPr>
-        <w:lastRenderedPageBreak/>
         <w:t>4</w:t>
       </w:r>
       <w:r>
@@ -2025,6 +2024,119 @@
     </w:lvl>
   </w:abstractNum>
   <w:abstractNum w:abstractNumId="7" w15:restartNumberingAfterBreak="0">
+    <w:nsid w:val="332709CA"/>
+    <w:multiLevelType w:val="hybridMultilevel"/>
+    <w:tmpl w:val="53CAF676"/>
+    <w:lvl w:ilvl="0" w:tplc="08160001">
+      <w:start w:val="1"/>
+      <w:numFmt w:val="bullet"/>
+      <w:lvlText w:val=""/>
+      <w:lvlJc w:val="left"/>
+      <w:pPr>
+        <w:ind w:left="1440" w:hanging="360"/>
+      </w:pPr>
+      <w:rPr>
+        <w:rFonts w:ascii="Symbol" w:hAnsi="Symbol" w:hint="default"/>
+      </w:rPr>
+    </w:lvl>
+    <w:lvl w:ilvl="1" w:tplc="08160003" w:tentative="1">
+      <w:start w:val="1"/>
+      <w:numFmt w:val="bullet"/>
+      <w:lvlText w:val="o"/>
+      <w:lvlJc w:val="left"/>
+      <w:pPr>
+        <w:ind w:left="2160" w:hanging="360"/>
+      </w:pPr>
+      <w:rPr>
+        <w:rFonts w:ascii="Courier New" w:hAnsi="Courier New" w:cs="Courier New" w:hint="default"/>
+      </w:rPr>
+    </w:lvl>
+    <w:lvl w:ilvl="2" w:tplc="08160005" w:tentative="1">
+      <w:start w:val="1"/>
+      <w:numFmt w:val="bullet"/>
+      <w:lvlText w:val=""/>
+      <w:lvlJc w:val="left"/>
+      <w:pPr>
+        <w:ind w:left="2880" w:hanging="360"/>
+      </w:pPr>
+      <w:rPr>
+        <w:rFonts w:ascii="Wingdings" w:hAnsi="Wingdings" w:hint="default"/>
+      </w:rPr>
+    </w:lvl>
+    <w:lvl w:ilvl="3" w:tplc="08160001" w:tentative="1">
+      <w:start w:val="1"/>
+      <w:numFmt w:val="bullet"/>
+      <w:lvlText w:val=""/>
+      <w:lvlJc w:val="left"/>
+      <w:pPr>
+        <w:ind w:left="3600" w:hanging="360"/>
+      </w:pPr>
+      <w:rPr>
+        <w:rFonts w:ascii="Symbol" w:hAnsi="Symbol" w:hint="default"/>
+      </w:rPr>
+    </w:lvl>
+    <w:lvl w:ilvl="4" w:tplc="08160003" w:tentative="1">
+      <w:start w:val="1"/>
+      <w:numFmt w:val="bullet"/>
+      <w:lvlText w:val="o"/>
+      <w:lvlJc w:val="left"/>
+      <w:pPr>
+        <w:ind w:left="4320" w:hanging="360"/>
+      </w:pPr>
+      <w:rPr>
+        <w:rFonts w:ascii="Courier New" w:hAnsi="Courier New" w:cs="Courier New" w:hint="default"/>
+      </w:rPr>
+    </w:lvl>
+    <w:lvl w:ilvl="5" w:tplc="08160005" w:tentative="1">
+      <w:start w:val="1"/>
+      <w:numFmt w:val="bullet"/>
+      <w:lvlText w:val=""/>
+      <w:lvlJc w:val="left"/>
+      <w:pPr>
+        <w:ind w:left="5040" w:hanging="360"/>
+      </w:pPr>
+      <w:rPr>
+        <w:rFonts w:ascii="Wingdings" w:hAnsi="Wingdings" w:hint="default"/>
+      </w:rPr>
+    </w:lvl>
+    <w:lvl w:ilvl="6" w:tplc="08160001" w:tentative="1">
+      <w:start w:val="1"/>
+      <w:numFmt w:val="bullet"/>
+      <w:lvlText w:val=""/>
+      <w:lvlJc w:val="left"/>
+      <w:pPr>
+        <w:ind w:left="5760" w:hanging="360"/>
+      </w:pPr>
+      <w:rPr>
+        <w:rFonts w:ascii="Symbol" w:hAnsi="Symbol" w:hint="default"/>
+      </w:rPr>
+    </w:lvl>
+    <w:lvl w:ilvl="7" w:tplc="08160003" w:tentative="1">
+      <w:start w:val="1"/>
+      <w:numFmt w:val="bullet"/>
+      <w:lvlText w:val="o"/>
+      <w:lvlJc w:val="left"/>
+      <w:pPr>
+        <w:ind w:left="6480" w:hanging="360"/>
+      </w:pPr>
+      <w:rPr>
+        <w:rFonts w:ascii="Courier New" w:hAnsi="Courier New" w:cs="Courier New" w:hint="default"/>
+      </w:rPr>
+    </w:lvl>
+    <w:lvl w:ilvl="8" w:tplc="08160005" w:tentative="1">
+      <w:start w:val="1"/>
+      <w:numFmt w:val="bullet"/>
+      <w:lvlText w:val=""/>
+      <w:lvlJc w:val="left"/>
+      <w:pPr>
+        <w:ind w:left="7200" w:hanging="360"/>
+      </w:pPr>
+      <w:rPr>
+        <w:rFonts w:ascii="Wingdings" w:hAnsi="Wingdings" w:hint="default"/>
+      </w:rPr>
+    </w:lvl>
+  </w:abstractNum>
+  <w:abstractNum w:abstractNumId="8" w15:restartNumberingAfterBreak="0">
     <w:nsid w:val="4CAF190F"/>
     <w:multiLevelType w:val="hybridMultilevel"/>
     <w:tmpl w:val="C6DEAE7C"/>
@@ -2156,10 +2268,13 @@
     <w:abstractNumId w:val="6"/>
   </w:num>
   <w:num w:numId="7">
-    <w:abstractNumId w:val="7"/>
+    <w:abstractNumId w:val="8"/>
   </w:num>
   <w:num w:numId="8">
     <w:abstractNumId w:val="5"/>
+  </w:num>
+  <w:num w:numId="9">
+    <w:abstractNumId w:val="7"/>
   </w:num>
 </w:numbering>
 </file>

</xml_diff>